<commit_message>
updated HW desc and other
</commit_message>
<xml_diff>
--- a/Homework sequence/Computational biology HW guide.docx
+++ b/Homework sequence/Computational biology HW guide.docx
@@ -217,492 +217,513 @@
         </w:rPr>
         <w:t xml:space="preserve"> </w:t>
       </w:r>
-    </w:p>
-    <w:p>
-      <w:pPr>
-        <w:spacing w:after="0"/>
-        <w:rPr>
-          <w:rFonts w:ascii="Cambria" w:hAnsi="Cambria"/>
-          <w:i/>
-        </w:rPr>
-      </w:pPr>
-    </w:p>
-    <w:p>
-      <w:pPr>
-        <w:spacing w:after="0"/>
-        <w:rPr>
-          <w:rFonts w:ascii="Cambria" w:hAnsi="Cambria"/>
-        </w:rPr>
-      </w:pPr>
-      <w:r>
-        <w:rPr>
-          <w:rFonts w:ascii="Cambria" w:hAnsi="Cambria"/>
-        </w:rPr>
-        <w:t>####HW 2####</w:t>
-      </w:r>
-    </w:p>
-    <w:p>
-      <w:pPr>
-        <w:spacing w:after="0"/>
-        <w:rPr>
-          <w:rFonts w:ascii="Cambria" w:hAnsi="Cambria"/>
-        </w:rPr>
-      </w:pPr>
-      <w:r>
-        <w:rPr>
-          <w:rFonts w:ascii="Cambria" w:hAnsi="Cambria"/>
-        </w:rPr>
-        <w:t>p</w:t>
-      </w:r>
-      <w:r>
-        <w:rPr>
-          <w:rFonts w:ascii="Cambria" w:hAnsi="Cambria"/>
-        </w:rPr>
-        <w:t>aper = list of biological m</w:t>
-      </w:r>
-      <w:r>
-        <w:rPr>
-          <w:rFonts w:ascii="Cambria" w:hAnsi="Cambria"/>
-        </w:rPr>
-        <w:t>odelling</w:t>
-      </w:r>
-      <w:r>
-        <w:rPr>
-          <w:rFonts w:ascii="Cambria" w:hAnsi="Cambria"/>
-        </w:rPr>
-        <w:t xml:space="preserve"> papers</w:t>
-      </w:r>
-    </w:p>
-    <w:p>
-      <w:pPr>
-        <w:spacing w:after="0"/>
-        <w:rPr>
-          <w:rFonts w:ascii="Cambria" w:hAnsi="Cambria"/>
-          <w:i/>
-        </w:rPr>
-      </w:pPr>
-      <w:r>
-        <w:rPr>
-          <w:rFonts w:ascii="Cambria" w:hAnsi="Cambria"/>
-          <w:i/>
-        </w:rPr>
-        <w:t>for (</w:t>
-      </w:r>
-      <w:proofErr w:type="spellStart"/>
-      <w:r>
-        <w:rPr>
-          <w:rFonts w:ascii="Cambria" w:hAnsi="Cambria"/>
-          <w:i/>
-        </w:rPr>
-        <w:t>i</w:t>
-      </w:r>
-      <w:proofErr w:type="spellEnd"/>
-      <w:r>
-        <w:rPr>
-          <w:rFonts w:ascii="Cambria" w:hAnsi="Cambria"/>
-          <w:i/>
-        </w:rPr>
-        <w:t xml:space="preserve"> in 1:2) do {analyze(paper[[</w:t>
-      </w:r>
-      <w:proofErr w:type="spellStart"/>
-      <w:r>
-        <w:rPr>
-          <w:rFonts w:ascii="Cambria" w:hAnsi="Cambria"/>
-          <w:i/>
-        </w:rPr>
-        <w:t>i</w:t>
-      </w:r>
-      <w:proofErr w:type="spellEnd"/>
-      <w:r>
-        <w:rPr>
-          <w:rFonts w:ascii="Cambria" w:hAnsi="Cambria"/>
-          <w:i/>
-        </w:rPr>
-        <w:t>]]</w:t>
-      </w:r>
-      <w:proofErr w:type="gramStart"/>
-      <w:r>
-        <w:rPr>
-          <w:rFonts w:ascii="Cambria" w:hAnsi="Cambria"/>
-          <w:i/>
-        </w:rPr>
-        <w:t>) }</w:t>
-      </w:r>
-      <w:proofErr w:type="gramEnd"/>
-      <w:r>
-        <w:rPr>
-          <w:rFonts w:ascii="Cambria" w:hAnsi="Cambria"/>
-          <w:i/>
-        </w:rPr>
-        <w:t xml:space="preserve"> </w:t>
-      </w:r>
-      <w:r>
-        <w:rPr>
-          <w:rFonts w:ascii="Cambria" w:hAnsi="Cambria"/>
-          <w:i/>
-        </w:rPr>
-        <w:t xml:space="preserve"> #</w:t>
-      </w:r>
-      <w:r>
-        <w:rPr>
-          <w:rFonts w:ascii="Cambria" w:hAnsi="Cambria"/>
-          <w:b/>
-          <w:i/>
-        </w:rPr>
-        <w:t>Note:</w:t>
-      </w:r>
-      <w:r>
-        <w:rPr>
-          <w:rFonts w:ascii="Cambria" w:hAnsi="Cambria"/>
-          <w:i/>
-        </w:rPr>
-        <w:t xml:space="preserve"> Each </w:t>
-      </w:r>
-      <w:r>
-        <w:rPr>
-          <w:rFonts w:ascii="Cambria" w:hAnsi="Cambria"/>
-          <w:i/>
-        </w:rPr>
-        <w:t>paper must use a different model, but they can be</w:t>
-      </w:r>
-      <w:r>
-        <w:rPr>
-          <w:rFonts w:ascii="Cambria" w:hAnsi="Cambria"/>
-          <w:i/>
-        </w:rPr>
-        <w:t xml:space="preserve"> about</w:t>
-      </w:r>
-      <w:r>
-        <w:rPr>
-          <w:rFonts w:ascii="Cambria" w:hAnsi="Cambria"/>
-          <w:i/>
-        </w:rPr>
-        <w:t xml:space="preserve"> the same</w:t>
-      </w:r>
-      <w:r>
-        <w:rPr>
-          <w:rFonts w:ascii="Cambria" w:hAnsi="Cambria"/>
-          <w:i/>
-        </w:rPr>
-        <w:t xml:space="preserve"> topic in biology</w:t>
-      </w:r>
-      <w:r>
-        <w:rPr>
-          <w:rFonts w:ascii="Cambria" w:hAnsi="Cambria"/>
-          <w:i/>
-        </w:rPr>
-        <w:t xml:space="preserve">. </w:t>
-      </w:r>
-    </w:p>
-    <w:p>
-      <w:pPr>
-        <w:spacing w:after="0"/>
-        <w:rPr>
-          <w:rFonts w:ascii="Cambria" w:hAnsi="Cambria"/>
-          <w:i/>
-        </w:rPr>
-      </w:pPr>
-    </w:p>
-    <w:p>
-      <w:pPr>
-        <w:spacing w:after="0"/>
-        <w:rPr>
-          <w:rFonts w:ascii="Cambria" w:hAnsi="Cambria"/>
-        </w:rPr>
-      </w:pPr>
-      <w:r>
-        <w:rPr>
-          <w:rFonts w:ascii="Cambria" w:hAnsi="Cambria"/>
-        </w:rPr>
-        <w:t>####HW 3####</w:t>
-      </w:r>
-    </w:p>
-    <w:p>
-      <w:pPr>
-        <w:spacing w:after="0"/>
-        <w:rPr>
-          <w:rFonts w:ascii="Cambria" w:hAnsi="Cambria"/>
-        </w:rPr>
-      </w:pPr>
-      <w:r>
-        <w:rPr>
-          <w:rFonts w:ascii="Cambria" w:hAnsi="Cambria"/>
-        </w:rPr>
-        <w:t>p</w:t>
-      </w:r>
-      <w:r>
-        <w:rPr>
-          <w:rFonts w:ascii="Cambria" w:hAnsi="Cambria"/>
-        </w:rPr>
-        <w:t>aper = list of c</w:t>
-      </w:r>
-      <w:r>
-        <w:rPr>
-          <w:rFonts w:ascii="Cambria" w:hAnsi="Cambria"/>
-        </w:rPr>
-        <w:t>omputational ecology</w:t>
-      </w:r>
-      <w:r>
-        <w:rPr>
-          <w:rFonts w:ascii="Cambria" w:hAnsi="Cambria"/>
-        </w:rPr>
-        <w:t xml:space="preserve"> papers</w:t>
-      </w:r>
-    </w:p>
-    <w:p>
-      <w:pPr>
-        <w:spacing w:after="0"/>
-        <w:rPr>
-          <w:rFonts w:ascii="Cambria" w:hAnsi="Cambria"/>
-          <w:i/>
-        </w:rPr>
-      </w:pPr>
-      <w:r>
-        <w:rPr>
-          <w:rFonts w:ascii="Cambria" w:hAnsi="Cambria"/>
-          <w:i/>
-        </w:rPr>
-        <w:t>for (</w:t>
-      </w:r>
-      <w:proofErr w:type="spellStart"/>
-      <w:r>
-        <w:rPr>
-          <w:rFonts w:ascii="Cambria" w:hAnsi="Cambria"/>
-          <w:i/>
-        </w:rPr>
-        <w:t>i</w:t>
-      </w:r>
-      <w:proofErr w:type="spellEnd"/>
-      <w:r>
-        <w:rPr>
-          <w:rFonts w:ascii="Cambria" w:hAnsi="Cambria"/>
-          <w:i/>
-        </w:rPr>
-        <w:t xml:space="preserve"> in 1:2) do {analyze(paper[[</w:t>
-      </w:r>
-      <w:proofErr w:type="spellStart"/>
-      <w:r>
-        <w:rPr>
-          <w:rFonts w:ascii="Cambria" w:hAnsi="Cambria"/>
-          <w:i/>
-        </w:rPr>
-        <w:t>i</w:t>
-      </w:r>
-      <w:proofErr w:type="spellEnd"/>
-      <w:r>
-        <w:rPr>
-          <w:rFonts w:ascii="Cambria" w:hAnsi="Cambria"/>
-          <w:i/>
-        </w:rPr>
-        <w:t>]]</w:t>
-      </w:r>
-      <w:proofErr w:type="gramStart"/>
-      <w:r>
-        <w:rPr>
-          <w:rFonts w:ascii="Cambria" w:hAnsi="Cambria"/>
-          <w:i/>
-        </w:rPr>
-        <w:t>) }</w:t>
-      </w:r>
-      <w:proofErr w:type="gramEnd"/>
-      <w:r>
-        <w:rPr>
-          <w:rFonts w:ascii="Cambria" w:hAnsi="Cambria"/>
-          <w:i/>
-        </w:rPr>
-        <w:t xml:space="preserve"> </w:t>
-      </w:r>
-    </w:p>
-    <w:p>
-      <w:pPr>
-        <w:spacing w:after="0"/>
-        <w:rPr>
-          <w:rFonts w:ascii="Cambria" w:hAnsi="Cambria"/>
-          <w:i/>
-        </w:rPr>
-      </w:pPr>
-    </w:p>
-    <w:p>
-      <w:pPr>
-        <w:spacing w:after="0"/>
-        <w:rPr>
-          <w:rFonts w:ascii="Cambria" w:hAnsi="Cambria"/>
-        </w:rPr>
-      </w:pPr>
-      <w:r>
-        <w:rPr>
-          <w:rFonts w:ascii="Cambria" w:hAnsi="Cambria"/>
-        </w:rPr>
-        <w:t>####HW 4####</w:t>
-      </w:r>
-    </w:p>
-    <w:p>
-      <w:pPr>
-        <w:spacing w:after="0"/>
-        <w:rPr>
-          <w:rFonts w:ascii="Cambria" w:hAnsi="Cambria"/>
-        </w:rPr>
-      </w:pPr>
-      <w:r>
-        <w:rPr>
-          <w:rFonts w:ascii="Cambria" w:hAnsi="Cambria"/>
-        </w:rPr>
-        <w:t>p</w:t>
-      </w:r>
-      <w:r>
-        <w:rPr>
-          <w:rFonts w:ascii="Cambria" w:hAnsi="Cambria"/>
-        </w:rPr>
-        <w:t>aper = list of b</w:t>
-      </w:r>
-      <w:r>
-        <w:rPr>
-          <w:rFonts w:ascii="Cambria" w:hAnsi="Cambria"/>
-        </w:rPr>
-        <w:t>ioinformatics</w:t>
-      </w:r>
-      <w:r>
-        <w:rPr>
-          <w:rFonts w:ascii="Cambria" w:hAnsi="Cambria"/>
-        </w:rPr>
-        <w:t xml:space="preserve"> papers</w:t>
-      </w:r>
-    </w:p>
-    <w:p>
-      <w:pPr>
-        <w:spacing w:after="0"/>
-        <w:rPr>
-          <w:rFonts w:ascii="Cambria" w:hAnsi="Cambria"/>
-          <w:i/>
-        </w:rPr>
-      </w:pPr>
-      <w:r>
-        <w:rPr>
-          <w:rFonts w:ascii="Cambria" w:hAnsi="Cambria"/>
-          <w:i/>
-        </w:rPr>
-        <w:t>for (</w:t>
-      </w:r>
-      <w:proofErr w:type="spellStart"/>
-      <w:r>
-        <w:rPr>
-          <w:rFonts w:ascii="Cambria" w:hAnsi="Cambria"/>
-          <w:i/>
-        </w:rPr>
-        <w:t>i</w:t>
-      </w:r>
-      <w:proofErr w:type="spellEnd"/>
-      <w:r>
-        <w:rPr>
-          <w:rFonts w:ascii="Cambria" w:hAnsi="Cambria"/>
-          <w:i/>
-        </w:rPr>
-        <w:t xml:space="preserve"> in 1:2) do {analyze(paper[[</w:t>
-      </w:r>
-      <w:proofErr w:type="spellStart"/>
-      <w:r>
-        <w:rPr>
-          <w:rFonts w:ascii="Cambria" w:hAnsi="Cambria"/>
-          <w:i/>
-        </w:rPr>
-        <w:t>i</w:t>
-      </w:r>
-      <w:proofErr w:type="spellEnd"/>
-      <w:r>
-        <w:rPr>
-          <w:rFonts w:ascii="Cambria" w:hAnsi="Cambria"/>
-          <w:i/>
-        </w:rPr>
-        <w:t>]]</w:t>
-      </w:r>
-      <w:proofErr w:type="gramStart"/>
-      <w:r>
-        <w:rPr>
-          <w:rFonts w:ascii="Cambria" w:hAnsi="Cambria"/>
-          <w:i/>
-        </w:rPr>
-        <w:t>) }</w:t>
-      </w:r>
-      <w:proofErr w:type="gramEnd"/>
-      <w:r>
-        <w:rPr>
-          <w:rFonts w:ascii="Cambria" w:hAnsi="Cambria"/>
-          <w:i/>
-        </w:rPr>
-        <w:t xml:space="preserve"> </w:t>
-      </w:r>
-      <w:r>
-        <w:rPr>
-          <w:rFonts w:ascii="Cambria" w:hAnsi="Cambria"/>
-          <w:i/>
-        </w:rPr>
-        <w:t xml:space="preserve"> #</w:t>
-      </w:r>
-      <w:r>
-        <w:rPr>
-          <w:rFonts w:ascii="Cambria" w:hAnsi="Cambria"/>
-          <w:i/>
-        </w:rPr>
-        <w:t xml:space="preserve">Note: </w:t>
-      </w:r>
-      <w:r>
-        <w:rPr>
-          <w:rFonts w:ascii="Cambria" w:hAnsi="Cambria"/>
-          <w:i/>
-        </w:rPr>
-        <w:t>For our purposes, b</w:t>
-      </w:r>
-      <w:r>
-        <w:rPr>
-          <w:rFonts w:ascii="Cambria" w:hAnsi="Cambria"/>
-          <w:i/>
-        </w:rPr>
-        <w:t xml:space="preserve">ioinformatics concerns </w:t>
-      </w:r>
-      <w:r>
-        <w:rPr>
-          <w:rFonts w:ascii="Cambria" w:hAnsi="Cambria"/>
-          <w:i/>
-        </w:rPr>
-        <w:t xml:space="preserve">the analysis or processing of molecular biology data. </w:t>
-      </w:r>
-    </w:p>
-    <w:p>
-      <w:pPr>
-        <w:spacing w:after="0"/>
-        <w:rPr>
-          <w:rFonts w:ascii="Cambria" w:hAnsi="Cambria"/>
-          <w:i/>
-        </w:rPr>
-      </w:pPr>
-    </w:p>
-    <w:p>
-      <w:r>
-        <w:t xml:space="preserve">You can (and should) reuse the same papers for multiple assignments. </w:t>
-      </w:r>
-      <w:r>
-        <w:t>For example, in</w:t>
-      </w:r>
-      <w:r>
-        <w:t xml:space="preserve"> HW 1 you </w:t>
-      </w:r>
-      <w:r>
-        <w:t>can</w:t>
-      </w:r>
-      <w:r>
-        <w:t xml:space="preserve"> try to pick computational ecology and bioinformatic papers (ideally ones that include </w:t>
-      </w:r>
-      <w:r>
-        <w:t xml:space="preserve">questions about </w:t>
-      </w:r>
-      <w:r>
-        <w:t>modelling).</w:t>
-      </w:r>
-      <w:r>
-        <w:t xml:space="preserve"> You can also choose to present one of these papers later in the semester. </w:t>
+      <w:r>
+        <w:rPr>
+          <w:rFonts w:ascii="Cambria" w:hAnsi="Cambria"/>
+          <w:i/>
+        </w:rPr>
+        <w:t>Also, please do not cover review papers unless the review paper is discussing a specific method, or tool. Look at the questions</w:t>
+      </w:r>
+      <w:r>
+        <w:rPr>
+          <w:rFonts w:ascii="Cambria" w:hAnsi="Cambria"/>
+          <w:i/>
+        </w:rPr>
+        <w:t xml:space="preserve"> (A-D)</w:t>
       </w:r>
       <w:bookmarkStart w:id="0" w:name="_GoBack"/>
       <w:bookmarkEnd w:id="0"/>
+      <w:r>
+        <w:rPr>
+          <w:rFonts w:ascii="Cambria" w:hAnsi="Cambria"/>
+          <w:i/>
+        </w:rPr>
+        <w:t xml:space="preserve"> below to get an idea of what kind of paper would be appropriate.</w:t>
+      </w:r>
+    </w:p>
+    <w:p>
+      <w:pPr>
+        <w:spacing w:after="0"/>
+        <w:rPr>
+          <w:rFonts w:ascii="Cambria" w:hAnsi="Cambria"/>
+          <w:i/>
+        </w:rPr>
+      </w:pPr>
+    </w:p>
+    <w:p>
+      <w:pPr>
+        <w:spacing w:after="0"/>
+        <w:rPr>
+          <w:rFonts w:ascii="Cambria" w:hAnsi="Cambria"/>
+        </w:rPr>
+      </w:pPr>
+      <w:r>
+        <w:rPr>
+          <w:rFonts w:ascii="Cambria" w:hAnsi="Cambria"/>
+        </w:rPr>
+        <w:t>####HW 2####</w:t>
+      </w:r>
+    </w:p>
+    <w:p>
+      <w:pPr>
+        <w:spacing w:after="0"/>
+        <w:rPr>
+          <w:rFonts w:ascii="Cambria" w:hAnsi="Cambria"/>
+        </w:rPr>
+      </w:pPr>
+      <w:r>
+        <w:rPr>
+          <w:rFonts w:ascii="Cambria" w:hAnsi="Cambria"/>
+        </w:rPr>
+        <w:t>p</w:t>
+      </w:r>
+      <w:r>
+        <w:rPr>
+          <w:rFonts w:ascii="Cambria" w:hAnsi="Cambria"/>
+        </w:rPr>
+        <w:t>aper = list of biological m</w:t>
+      </w:r>
+      <w:r>
+        <w:rPr>
+          <w:rFonts w:ascii="Cambria" w:hAnsi="Cambria"/>
+        </w:rPr>
+        <w:t>odelling</w:t>
+      </w:r>
+      <w:r>
+        <w:rPr>
+          <w:rFonts w:ascii="Cambria" w:hAnsi="Cambria"/>
+        </w:rPr>
+        <w:t xml:space="preserve"> papers</w:t>
+      </w:r>
+    </w:p>
+    <w:p>
+      <w:pPr>
+        <w:spacing w:after="0"/>
+        <w:rPr>
+          <w:rFonts w:ascii="Cambria" w:hAnsi="Cambria"/>
+          <w:i/>
+        </w:rPr>
+      </w:pPr>
+      <w:r>
+        <w:rPr>
+          <w:rFonts w:ascii="Cambria" w:hAnsi="Cambria"/>
+          <w:i/>
+        </w:rPr>
+        <w:t>for (</w:t>
+      </w:r>
+      <w:proofErr w:type="spellStart"/>
+      <w:r>
+        <w:rPr>
+          <w:rFonts w:ascii="Cambria" w:hAnsi="Cambria"/>
+          <w:i/>
+        </w:rPr>
+        <w:t>i</w:t>
+      </w:r>
+      <w:proofErr w:type="spellEnd"/>
+      <w:r>
+        <w:rPr>
+          <w:rFonts w:ascii="Cambria" w:hAnsi="Cambria"/>
+          <w:i/>
+        </w:rPr>
+        <w:t xml:space="preserve"> in 1:2) do {analyze(paper[[</w:t>
+      </w:r>
+      <w:proofErr w:type="spellStart"/>
+      <w:r>
+        <w:rPr>
+          <w:rFonts w:ascii="Cambria" w:hAnsi="Cambria"/>
+          <w:i/>
+        </w:rPr>
+        <w:t>i</w:t>
+      </w:r>
+      <w:proofErr w:type="spellEnd"/>
+      <w:r>
+        <w:rPr>
+          <w:rFonts w:ascii="Cambria" w:hAnsi="Cambria"/>
+          <w:i/>
+        </w:rPr>
+        <w:t>]]</w:t>
+      </w:r>
+      <w:proofErr w:type="gramStart"/>
+      <w:r>
+        <w:rPr>
+          <w:rFonts w:ascii="Cambria" w:hAnsi="Cambria"/>
+          <w:i/>
+        </w:rPr>
+        <w:t>) }</w:t>
+      </w:r>
+      <w:proofErr w:type="gramEnd"/>
+      <w:r>
+        <w:rPr>
+          <w:rFonts w:ascii="Cambria" w:hAnsi="Cambria"/>
+          <w:i/>
+        </w:rPr>
+        <w:t xml:space="preserve"> </w:t>
+      </w:r>
+      <w:r>
+        <w:rPr>
+          <w:rFonts w:ascii="Cambria" w:hAnsi="Cambria"/>
+          <w:i/>
+        </w:rPr>
+        <w:t xml:space="preserve"> #</w:t>
+      </w:r>
+      <w:r>
+        <w:rPr>
+          <w:rFonts w:ascii="Cambria" w:hAnsi="Cambria"/>
+          <w:b/>
+          <w:i/>
+        </w:rPr>
+        <w:t>Note:</w:t>
+      </w:r>
+      <w:r>
+        <w:rPr>
+          <w:rFonts w:ascii="Cambria" w:hAnsi="Cambria"/>
+          <w:i/>
+        </w:rPr>
+        <w:t xml:space="preserve"> Each </w:t>
+      </w:r>
+      <w:r>
+        <w:rPr>
+          <w:rFonts w:ascii="Cambria" w:hAnsi="Cambria"/>
+          <w:i/>
+        </w:rPr>
+        <w:t>paper must use a different model, but they can be</w:t>
+      </w:r>
+      <w:r>
+        <w:rPr>
+          <w:rFonts w:ascii="Cambria" w:hAnsi="Cambria"/>
+          <w:i/>
+        </w:rPr>
+        <w:t xml:space="preserve"> about</w:t>
+      </w:r>
+      <w:r>
+        <w:rPr>
+          <w:rFonts w:ascii="Cambria" w:hAnsi="Cambria"/>
+          <w:i/>
+        </w:rPr>
+        <w:t xml:space="preserve"> the same</w:t>
+      </w:r>
+      <w:r>
+        <w:rPr>
+          <w:rFonts w:ascii="Cambria" w:hAnsi="Cambria"/>
+          <w:i/>
+        </w:rPr>
+        <w:t xml:space="preserve"> topic in biology</w:t>
+      </w:r>
+      <w:r>
+        <w:rPr>
+          <w:rFonts w:ascii="Cambria" w:hAnsi="Cambria"/>
+          <w:i/>
+        </w:rPr>
+        <w:t xml:space="preserve">. </w:t>
+      </w:r>
+    </w:p>
+    <w:p>
+      <w:pPr>
+        <w:spacing w:after="0"/>
+        <w:rPr>
+          <w:rFonts w:ascii="Cambria" w:hAnsi="Cambria"/>
+          <w:i/>
+        </w:rPr>
+      </w:pPr>
+    </w:p>
+    <w:p>
+      <w:pPr>
+        <w:spacing w:after="0"/>
+        <w:rPr>
+          <w:rFonts w:ascii="Cambria" w:hAnsi="Cambria"/>
+        </w:rPr>
+      </w:pPr>
+      <w:r>
+        <w:rPr>
+          <w:rFonts w:ascii="Cambria" w:hAnsi="Cambria"/>
+        </w:rPr>
+        <w:t>####HW 3####</w:t>
+      </w:r>
+    </w:p>
+    <w:p>
+      <w:pPr>
+        <w:spacing w:after="0"/>
+        <w:rPr>
+          <w:rFonts w:ascii="Cambria" w:hAnsi="Cambria"/>
+        </w:rPr>
+      </w:pPr>
+      <w:r>
+        <w:rPr>
+          <w:rFonts w:ascii="Cambria" w:hAnsi="Cambria"/>
+        </w:rPr>
+        <w:t>p</w:t>
+      </w:r>
+      <w:r>
+        <w:rPr>
+          <w:rFonts w:ascii="Cambria" w:hAnsi="Cambria"/>
+        </w:rPr>
+        <w:t>aper = list of c</w:t>
+      </w:r>
+      <w:r>
+        <w:rPr>
+          <w:rFonts w:ascii="Cambria" w:hAnsi="Cambria"/>
+        </w:rPr>
+        <w:t>omputational ecology</w:t>
+      </w:r>
+      <w:r>
+        <w:rPr>
+          <w:rFonts w:ascii="Cambria" w:hAnsi="Cambria"/>
+        </w:rPr>
+        <w:t xml:space="preserve"> papers</w:t>
+      </w:r>
+    </w:p>
+    <w:p>
+      <w:pPr>
+        <w:spacing w:after="0"/>
+        <w:rPr>
+          <w:rFonts w:ascii="Cambria" w:hAnsi="Cambria"/>
+          <w:i/>
+        </w:rPr>
+      </w:pPr>
+      <w:r>
+        <w:rPr>
+          <w:rFonts w:ascii="Cambria" w:hAnsi="Cambria"/>
+          <w:i/>
+        </w:rPr>
+        <w:t>for (</w:t>
+      </w:r>
+      <w:proofErr w:type="spellStart"/>
+      <w:r>
+        <w:rPr>
+          <w:rFonts w:ascii="Cambria" w:hAnsi="Cambria"/>
+          <w:i/>
+        </w:rPr>
+        <w:t>i</w:t>
+      </w:r>
+      <w:proofErr w:type="spellEnd"/>
+      <w:r>
+        <w:rPr>
+          <w:rFonts w:ascii="Cambria" w:hAnsi="Cambria"/>
+          <w:i/>
+        </w:rPr>
+        <w:t xml:space="preserve"> in 1:2) do {analyze(paper[[</w:t>
+      </w:r>
+      <w:proofErr w:type="spellStart"/>
+      <w:r>
+        <w:rPr>
+          <w:rFonts w:ascii="Cambria" w:hAnsi="Cambria"/>
+          <w:i/>
+        </w:rPr>
+        <w:t>i</w:t>
+      </w:r>
+      <w:proofErr w:type="spellEnd"/>
+      <w:r>
+        <w:rPr>
+          <w:rFonts w:ascii="Cambria" w:hAnsi="Cambria"/>
+          <w:i/>
+        </w:rPr>
+        <w:t>]]</w:t>
+      </w:r>
+      <w:proofErr w:type="gramStart"/>
+      <w:r>
+        <w:rPr>
+          <w:rFonts w:ascii="Cambria" w:hAnsi="Cambria"/>
+          <w:i/>
+        </w:rPr>
+        <w:t>) }</w:t>
+      </w:r>
+      <w:proofErr w:type="gramEnd"/>
+      <w:r>
+        <w:rPr>
+          <w:rFonts w:ascii="Cambria" w:hAnsi="Cambria"/>
+          <w:i/>
+        </w:rPr>
+        <w:t xml:space="preserve"> </w:t>
+      </w:r>
+    </w:p>
+    <w:p>
+      <w:pPr>
+        <w:spacing w:after="0"/>
+        <w:rPr>
+          <w:rFonts w:ascii="Cambria" w:hAnsi="Cambria"/>
+          <w:i/>
+        </w:rPr>
+      </w:pPr>
+    </w:p>
+    <w:p>
+      <w:pPr>
+        <w:spacing w:after="0"/>
+        <w:rPr>
+          <w:rFonts w:ascii="Cambria" w:hAnsi="Cambria"/>
+        </w:rPr>
+      </w:pPr>
+      <w:r>
+        <w:rPr>
+          <w:rFonts w:ascii="Cambria" w:hAnsi="Cambria"/>
+        </w:rPr>
+        <w:t>####HW 4####</w:t>
+      </w:r>
+    </w:p>
+    <w:p>
+      <w:pPr>
+        <w:spacing w:after="0"/>
+        <w:rPr>
+          <w:rFonts w:ascii="Cambria" w:hAnsi="Cambria"/>
+        </w:rPr>
+      </w:pPr>
+      <w:r>
+        <w:rPr>
+          <w:rFonts w:ascii="Cambria" w:hAnsi="Cambria"/>
+        </w:rPr>
+        <w:t>p</w:t>
+      </w:r>
+      <w:r>
+        <w:rPr>
+          <w:rFonts w:ascii="Cambria" w:hAnsi="Cambria"/>
+        </w:rPr>
+        <w:t>aper = list of b</w:t>
+      </w:r>
+      <w:r>
+        <w:rPr>
+          <w:rFonts w:ascii="Cambria" w:hAnsi="Cambria"/>
+        </w:rPr>
+        <w:t>ioinformatics</w:t>
+      </w:r>
+      <w:r>
+        <w:rPr>
+          <w:rFonts w:ascii="Cambria" w:hAnsi="Cambria"/>
+        </w:rPr>
+        <w:t xml:space="preserve"> papers</w:t>
+      </w:r>
+    </w:p>
+    <w:p>
+      <w:pPr>
+        <w:spacing w:after="0"/>
+        <w:rPr>
+          <w:rFonts w:ascii="Cambria" w:hAnsi="Cambria"/>
+          <w:i/>
+        </w:rPr>
+      </w:pPr>
+      <w:r>
+        <w:rPr>
+          <w:rFonts w:ascii="Cambria" w:hAnsi="Cambria"/>
+          <w:i/>
+        </w:rPr>
+        <w:t>for (</w:t>
+      </w:r>
+      <w:proofErr w:type="spellStart"/>
+      <w:r>
+        <w:rPr>
+          <w:rFonts w:ascii="Cambria" w:hAnsi="Cambria"/>
+          <w:i/>
+        </w:rPr>
+        <w:t>i</w:t>
+      </w:r>
+      <w:proofErr w:type="spellEnd"/>
+      <w:r>
+        <w:rPr>
+          <w:rFonts w:ascii="Cambria" w:hAnsi="Cambria"/>
+          <w:i/>
+        </w:rPr>
+        <w:t xml:space="preserve"> in 1:2) do {analyze(paper[[</w:t>
+      </w:r>
+      <w:proofErr w:type="spellStart"/>
+      <w:r>
+        <w:rPr>
+          <w:rFonts w:ascii="Cambria" w:hAnsi="Cambria"/>
+          <w:i/>
+        </w:rPr>
+        <w:t>i</w:t>
+      </w:r>
+      <w:proofErr w:type="spellEnd"/>
+      <w:r>
+        <w:rPr>
+          <w:rFonts w:ascii="Cambria" w:hAnsi="Cambria"/>
+          <w:i/>
+        </w:rPr>
+        <w:t>]]</w:t>
+      </w:r>
+      <w:proofErr w:type="gramStart"/>
+      <w:r>
+        <w:rPr>
+          <w:rFonts w:ascii="Cambria" w:hAnsi="Cambria"/>
+          <w:i/>
+        </w:rPr>
+        <w:t>) }</w:t>
+      </w:r>
+      <w:proofErr w:type="gramEnd"/>
+      <w:r>
+        <w:rPr>
+          <w:rFonts w:ascii="Cambria" w:hAnsi="Cambria"/>
+          <w:i/>
+        </w:rPr>
+        <w:t xml:space="preserve"> </w:t>
+      </w:r>
+      <w:r>
+        <w:rPr>
+          <w:rFonts w:ascii="Cambria" w:hAnsi="Cambria"/>
+          <w:i/>
+        </w:rPr>
+        <w:t xml:space="preserve"> #</w:t>
+      </w:r>
+      <w:r>
+        <w:rPr>
+          <w:rFonts w:ascii="Cambria" w:hAnsi="Cambria"/>
+          <w:i/>
+        </w:rPr>
+        <w:t xml:space="preserve">Note: </w:t>
+      </w:r>
+      <w:r>
+        <w:rPr>
+          <w:rFonts w:ascii="Cambria" w:hAnsi="Cambria"/>
+          <w:i/>
+        </w:rPr>
+        <w:t>For our purposes, b</w:t>
+      </w:r>
+      <w:r>
+        <w:rPr>
+          <w:rFonts w:ascii="Cambria" w:hAnsi="Cambria"/>
+          <w:i/>
+        </w:rPr>
+        <w:t xml:space="preserve">ioinformatics concerns </w:t>
+      </w:r>
+      <w:r>
+        <w:rPr>
+          <w:rFonts w:ascii="Cambria" w:hAnsi="Cambria"/>
+          <w:i/>
+        </w:rPr>
+        <w:t xml:space="preserve">the analysis or processing of molecular biology data. </w:t>
+      </w:r>
+    </w:p>
+    <w:p>
+      <w:pPr>
+        <w:spacing w:after="0"/>
+        <w:rPr>
+          <w:rFonts w:ascii="Cambria" w:hAnsi="Cambria"/>
+          <w:i/>
+        </w:rPr>
+      </w:pPr>
+    </w:p>
+    <w:p>
+      <w:r>
+        <w:t xml:space="preserve">You can (and should) reuse the same papers for multiple assignments. </w:t>
+      </w:r>
+      <w:r>
+        <w:t>For example, in</w:t>
+      </w:r>
+      <w:r>
+        <w:t xml:space="preserve"> HW 1 you </w:t>
+      </w:r>
+      <w:r>
+        <w:t>can</w:t>
+      </w:r>
+      <w:r>
+        <w:t xml:space="preserve"> try to pick computational ecology and bioinformatic papers (ideally ones that include </w:t>
+      </w:r>
+      <w:r>
+        <w:t xml:space="preserve">questions about </w:t>
+      </w:r>
+      <w:r>
+        <w:t>modelling).</w:t>
+      </w:r>
+      <w:r>
+        <w:t xml:space="preserve"> You can also choose to present one of these papers later in the semester. </w:t>
+      </w:r>
     </w:p>
     <w:p>
       <w:pPr>
@@ -736,6 +757,9 @@
       <w:r>
         <w:t xml:space="preserve"> The summary should include the following information.</w:t>
       </w:r>
+      <w:r>
+        <w:t xml:space="preserve"> </w:t>
+      </w:r>
     </w:p>
     <w:p>
       <w:pPr>
@@ -806,6 +830,7 @@
         </w:numPr>
       </w:pPr>
       <w:r>
+        <w:lastRenderedPageBreak/>
         <w:t xml:space="preserve">How the authors shared their computational elements. Did they write a software package? Did they share their code on GitHub? Did they only give the algorithms/models in the paper? Search for them and link </w:t>
       </w:r>
       <w:r>
@@ -821,7 +846,6 @@
         </w:numPr>
       </w:pPr>
       <w:r>
-        <w:lastRenderedPageBreak/>
         <w:t>How the findings of the research contribute to science or society</w:t>
       </w:r>
       <w:r>

</xml_diff>